<commit_message>
reverse words in a string
</commit_message>
<xml_diff>
--- a/algorithms/src/resources/AlgorithmDesignCanvas.docx
+++ b/algorithms/src/resources/AlgorithmDesignCanvas.docx
@@ -49,13 +49,6 @@
           <w:u w:val="single"/>
         </w:rPr>
       </w:pPr>
-    </w:p>
-    <w:p>
-      <w:pPr>
-        <w:rPr>
-          <w:u w:val="single"/>
-        </w:rPr>
-      </w:pPr>
       <w:r>
         <w:rPr>
           <w:u w:val="single"/>
@@ -121,46 +114,104 @@
           <w:u w:val="single"/>
         </w:rPr>
       </w:pPr>
-    </w:p>
-    <w:p>
-      <w:pPr>
-        <w:rPr>
-          <w:u w:val="single"/>
-        </w:rPr>
-      </w:pPr>
-    </w:p>
-    <w:p>
-      <w:pPr>
-        <w:rPr>
-          <w:u w:val="single"/>
-        </w:rPr>
-      </w:pPr>
-    </w:p>
-    <w:p>
-      <w:pPr>
-        <w:rPr>
-          <w:u w:val="single"/>
-        </w:rPr>
-      </w:pPr>
-    </w:p>
-    <w:p>
-      <w:pPr>
-        <w:rPr>
-          <w:u w:val="single"/>
-        </w:rPr>
-      </w:pPr>
-      <w:r>
-        <w:rPr>
-          <w:u w:val="single"/>
-        </w:rPr>
-        <w:t>Input range &amp; c</w:t>
-      </w:r>
-      <w:r>
-        <w:rPr>
-          <w:u w:val="single"/>
-        </w:rPr>
-        <w:t>onstraints:</w:t>
-      </w:r>
+      <w:r>
+        <w:rPr>
+          <w:u w:val="single"/>
+        </w:rPr>
+        <w:t>Input range &amp; constraints:</w:t>
+      </w:r>
+    </w:p>
+    <w:p>
+      <w:pPr>
+        <w:rPr>
+          <w:u w:val="single"/>
+        </w:rPr>
+      </w:pPr>
+    </w:p>
+    <w:p>
+      <w:pPr>
+        <w:rPr>
+          <w:u w:val="single"/>
+        </w:rPr>
+      </w:pPr>
+    </w:p>
+    <w:p>
+      <w:pPr>
+        <w:rPr>
+          <w:u w:val="single"/>
+        </w:rPr>
+      </w:pPr>
+    </w:p>
+    <w:p>
+      <w:pPr>
+        <w:rPr>
+          <w:u w:val="single"/>
+        </w:rPr>
+      </w:pPr>
+    </w:p>
+    <w:p>
+      <w:pPr>
+        <w:rPr>
+          <w:u w:val="single"/>
+        </w:rPr>
+      </w:pPr>
+      <w:r>
+        <w:rPr>
+          <w:u w:val="single"/>
+        </w:rPr>
+        <w:t>Examples</w:t>
+      </w:r>
+      <w:r>
+        <w:rPr>
+          <w:u w:val="single"/>
+        </w:rPr>
+        <w:t>:</w:t>
+      </w:r>
+    </w:p>
+    <w:p>
+      <w:pPr>
+        <w:rPr>
+          <w:u w:val="single"/>
+        </w:rPr>
+      </w:pPr>
+    </w:p>
+    <w:p>
+      <w:pPr>
+        <w:pStyle w:val="ListParagraph"/>
+        <w:numPr>
+          <w:ilvl w:val="0"/>
+          <w:numId w:val="5"/>
+        </w:numPr>
+      </w:pPr>
+      <w:r>
+        <w:t>Easy case</w:t>
+      </w:r>
+    </w:p>
+    <w:p/>
+    <w:p/>
+    <w:p/>
+    <w:p/>
+    <w:p/>
+    <w:p/>
+    <w:p/>
+    <w:p>
+      <w:pPr>
+        <w:pStyle w:val="ListParagraph"/>
+        <w:numPr>
+          <w:ilvl w:val="0"/>
+          <w:numId w:val="5"/>
+        </w:numPr>
+      </w:pPr>
+      <w:r>
+        <w:t>Complex case</w:t>
+      </w:r>
+    </w:p>
+    <w:p>
+      <w:pPr>
+        <w:rPr>
+          <w:u w:val="single"/>
+        </w:rPr>
+      </w:pPr>
     </w:p>
     <w:p>
       <w:pPr>
@@ -224,17 +275,17 @@
         <w:tblLook w:val="04A0" w:firstRow="1" w:lastRow="0" w:firstColumn="1" w:lastColumn="0" w:noHBand="0" w:noVBand="1"/>
       </w:tblPr>
       <w:tblGrid>
-        <w:gridCol w:w="7694"/>
-        <w:gridCol w:w="1536"/>
-        <w:gridCol w:w="1470"/>
+        <w:gridCol w:w="7666"/>
+        <w:gridCol w:w="1530"/>
+        <w:gridCol w:w="1464"/>
       </w:tblGrid>
       <w:tr>
         <w:trPr>
-          <w:trHeight w:val="697"/>
+          <w:trHeight w:val="737"/>
         </w:trPr>
         <w:tc>
           <w:tcPr>
-            <w:tcW w:w="7694" w:type="dxa"/>
+            <w:tcW w:w="7666" w:type="dxa"/>
           </w:tcPr>
           <w:p>
             <w:pPr>
@@ -247,7 +298,7 @@
         </w:tc>
         <w:tc>
           <w:tcPr>
-            <w:tcW w:w="1536" w:type="dxa"/>
+            <w:tcW w:w="1530" w:type="dxa"/>
           </w:tcPr>
           <w:p>
             <w:pPr>
@@ -260,7 +311,7 @@
         </w:tc>
         <w:tc>
           <w:tcPr>
-            <w:tcW w:w="1470" w:type="dxa"/>
+            <w:tcW w:w="1464" w:type="dxa"/>
           </w:tcPr>
           <w:p>
             <w:pPr>
@@ -274,11 +325,11 @@
       </w:tr>
       <w:tr>
         <w:trPr>
-          <w:trHeight w:val="1377"/>
+          <w:trHeight w:val="1457"/>
         </w:trPr>
         <w:tc>
           <w:tcPr>
-            <w:tcW w:w="7694" w:type="dxa"/>
+            <w:tcW w:w="7666" w:type="dxa"/>
           </w:tcPr>
           <w:p>
             <w:pPr>
@@ -290,7 +341,7 @@
         </w:tc>
         <w:tc>
           <w:tcPr>
-            <w:tcW w:w="1536" w:type="dxa"/>
+            <w:tcW w:w="1530" w:type="dxa"/>
           </w:tcPr>
           <w:p>
             <w:pPr>
@@ -302,7 +353,7 @@
         </w:tc>
         <w:tc>
           <w:tcPr>
-            <w:tcW w:w="1470" w:type="dxa"/>
+            <w:tcW w:w="1464" w:type="dxa"/>
           </w:tcPr>
           <w:p>
             <w:pPr>
@@ -315,11 +366,11 @@
       </w:tr>
       <w:tr>
         <w:trPr>
-          <w:trHeight w:val="1019"/>
+          <w:trHeight w:val="1078"/>
         </w:trPr>
         <w:tc>
           <w:tcPr>
-            <w:tcW w:w="7694" w:type="dxa"/>
+            <w:tcW w:w="7666" w:type="dxa"/>
           </w:tcPr>
           <w:p>
             <w:pPr>
@@ -331,7 +382,7 @@
         </w:tc>
         <w:tc>
           <w:tcPr>
-            <w:tcW w:w="1536" w:type="dxa"/>
+            <w:tcW w:w="1530" w:type="dxa"/>
           </w:tcPr>
           <w:p>
             <w:pPr>
@@ -343,7 +394,7 @@
         </w:tc>
         <w:tc>
           <w:tcPr>
-            <w:tcW w:w="1470" w:type="dxa"/>
+            <w:tcW w:w="1464" w:type="dxa"/>
           </w:tcPr>
           <w:p>
             <w:pPr>
@@ -356,11 +407,11 @@
       </w:tr>
       <w:tr>
         <w:trPr>
-          <w:trHeight w:val="1019"/>
+          <w:trHeight w:val="1078"/>
         </w:trPr>
         <w:tc>
           <w:tcPr>
-            <w:tcW w:w="7694" w:type="dxa"/>
+            <w:tcW w:w="7666" w:type="dxa"/>
           </w:tcPr>
           <w:p>
             <w:pPr>
@@ -372,7 +423,7 @@
         </w:tc>
         <w:tc>
           <w:tcPr>
-            <w:tcW w:w="1536" w:type="dxa"/>
+            <w:tcW w:w="1530" w:type="dxa"/>
           </w:tcPr>
           <w:p>
             <w:pPr>
@@ -384,7 +435,7 @@
         </w:tc>
         <w:tc>
           <w:tcPr>
-            <w:tcW w:w="1470" w:type="dxa"/>
+            <w:tcW w:w="1464" w:type="dxa"/>
           </w:tcPr>
           <w:p>
             <w:pPr>
@@ -402,84 +453,395 @@
           <w:u w:val="single"/>
         </w:rPr>
       </w:pPr>
-    </w:p>
-    <w:p>
-      <w:pPr>
-        <w:rPr>
-          <w:u w:val="single"/>
-        </w:rPr>
-      </w:pPr>
-      <w:r>
-        <w:rPr>
-          <w:u w:val="single"/>
-        </w:rPr>
-        <w:t>Tests:</w:t>
-      </w:r>
-    </w:p>
-    <w:p>
-      <w:pPr>
-        <w:rPr>
-          <w:u w:val="single"/>
-        </w:rPr>
-      </w:pPr>
-    </w:p>
-    <w:p>
-      <w:pPr>
-        <w:rPr>
-          <w:u w:val="single"/>
-        </w:rPr>
-      </w:pPr>
-    </w:p>
-    <w:p>
-      <w:pPr>
-        <w:rPr>
-          <w:u w:val="single"/>
-        </w:rPr>
-      </w:pPr>
-    </w:p>
-    <w:p>
-      <w:pPr>
-        <w:rPr>
-          <w:u w:val="single"/>
-        </w:rPr>
-      </w:pPr>
-    </w:p>
-    <w:p>
-      <w:pPr>
-        <w:rPr>
-          <w:u w:val="single"/>
-        </w:rPr>
-      </w:pPr>
-    </w:p>
-    <w:p>
-      <w:pPr>
-        <w:rPr>
-          <w:u w:val="single"/>
-        </w:rPr>
-      </w:pPr>
-    </w:p>
-    <w:p>
-      <w:pPr>
-        <w:rPr>
-          <w:u w:val="single"/>
-        </w:rPr>
-      </w:pPr>
-    </w:p>
-    <w:p>
-      <w:pPr>
-        <w:rPr>
-          <w:u w:val="single"/>
-        </w:rPr>
-      </w:pPr>
-    </w:p>
-    <w:p>
-      <w:pPr>
-        <w:rPr>
-          <w:u w:val="single"/>
-        </w:rPr>
-      </w:pPr>
+      <w:r>
+        <w:rPr>
+          <w:u w:val="single"/>
+        </w:rPr>
+        <w:lastRenderedPageBreak/>
+        <w:t>Code:</w:t>
+      </w:r>
+    </w:p>
+    <w:p>
+      <w:pPr>
+        <w:rPr>
+          <w:u w:val="single"/>
+        </w:rPr>
+      </w:pPr>
+    </w:p>
+    <w:p>
+      <w:pPr>
+        <w:rPr>
+          <w:u w:val="single"/>
+        </w:rPr>
+      </w:pPr>
+    </w:p>
+    <w:p>
+      <w:pPr>
+        <w:rPr>
+          <w:u w:val="single"/>
+        </w:rPr>
+      </w:pPr>
+    </w:p>
+    <w:p>
+      <w:pPr>
+        <w:rPr>
+          <w:u w:val="single"/>
+        </w:rPr>
+      </w:pPr>
+    </w:p>
+    <w:p>
+      <w:pPr>
+        <w:rPr>
+          <w:u w:val="single"/>
+        </w:rPr>
+      </w:pPr>
+    </w:p>
+    <w:p>
+      <w:pPr>
+        <w:rPr>
+          <w:u w:val="single"/>
+        </w:rPr>
+      </w:pPr>
+    </w:p>
+    <w:p>
+      <w:pPr>
+        <w:rPr>
+          <w:u w:val="single"/>
+        </w:rPr>
+      </w:pPr>
+    </w:p>
+    <w:p>
+      <w:pPr>
+        <w:rPr>
+          <w:u w:val="single"/>
+        </w:rPr>
+      </w:pPr>
+    </w:p>
+    <w:p>
+      <w:pPr>
+        <w:rPr>
+          <w:u w:val="single"/>
+        </w:rPr>
+      </w:pPr>
+    </w:p>
+    <w:p>
+      <w:pPr>
+        <w:rPr>
+          <w:u w:val="single"/>
+        </w:rPr>
+      </w:pPr>
+    </w:p>
+    <w:p>
+      <w:pPr>
+        <w:rPr>
+          <w:u w:val="single"/>
+        </w:rPr>
+      </w:pPr>
+    </w:p>
+    <w:p>
+      <w:pPr>
+        <w:rPr>
+          <w:u w:val="single"/>
+        </w:rPr>
+      </w:pPr>
+    </w:p>
+    <w:p>
+      <w:pPr>
+        <w:rPr>
+          <w:u w:val="single"/>
+        </w:rPr>
+      </w:pPr>
+    </w:p>
+    <w:p>
+      <w:pPr>
+        <w:rPr>
+          <w:u w:val="single"/>
+        </w:rPr>
+      </w:pPr>
+    </w:p>
+    <w:p>
+      <w:pPr>
+        <w:rPr>
+          <w:u w:val="single"/>
+        </w:rPr>
+      </w:pPr>
+    </w:p>
+    <w:p>
+      <w:pPr>
+        <w:rPr>
+          <w:u w:val="single"/>
+        </w:rPr>
+      </w:pPr>
+    </w:p>
+    <w:p>
+      <w:pPr>
+        <w:rPr>
+          <w:u w:val="single"/>
+        </w:rPr>
+      </w:pPr>
+    </w:p>
+    <w:p>
+      <w:pPr>
+        <w:rPr>
+          <w:u w:val="single"/>
+        </w:rPr>
+      </w:pPr>
+    </w:p>
+    <w:p>
+      <w:pPr>
+        <w:rPr>
+          <w:u w:val="single"/>
+        </w:rPr>
+      </w:pPr>
+    </w:p>
+    <w:p>
+      <w:pPr>
+        <w:rPr>
+          <w:u w:val="single"/>
+        </w:rPr>
+      </w:pPr>
+    </w:p>
+    <w:p>
+      <w:pPr>
+        <w:rPr>
+          <w:u w:val="single"/>
+        </w:rPr>
+      </w:pPr>
+    </w:p>
+    <w:p>
+      <w:pPr>
+        <w:rPr>
+          <w:u w:val="single"/>
+        </w:rPr>
+      </w:pPr>
+    </w:p>
+    <w:p>
+      <w:pPr>
+        <w:rPr>
+          <w:u w:val="single"/>
+        </w:rPr>
+      </w:pPr>
+    </w:p>
+    <w:p>
+      <w:pPr>
+        <w:rPr>
+          <w:u w:val="single"/>
+        </w:rPr>
+      </w:pPr>
+    </w:p>
+    <w:p>
+      <w:pPr>
+        <w:rPr>
+          <w:u w:val="single"/>
+        </w:rPr>
+      </w:pPr>
+    </w:p>
+    <w:p>
+      <w:pPr>
+        <w:rPr>
+          <w:u w:val="single"/>
+        </w:rPr>
+      </w:pPr>
+    </w:p>
+    <w:p>
+      <w:pPr>
+        <w:rPr>
+          <w:u w:val="single"/>
+        </w:rPr>
+      </w:pPr>
+    </w:p>
+    <w:p>
+      <w:pPr>
+        <w:rPr>
+          <w:u w:val="single"/>
+        </w:rPr>
+      </w:pPr>
+    </w:p>
+    <w:p>
+      <w:pPr>
+        <w:rPr>
+          <w:u w:val="single"/>
+        </w:rPr>
+      </w:pPr>
+    </w:p>
+    <w:p>
+      <w:pPr>
+        <w:rPr>
+          <w:u w:val="single"/>
+        </w:rPr>
+      </w:pPr>
+    </w:p>
+    <w:p>
+      <w:pPr>
+        <w:rPr>
+          <w:u w:val="single"/>
+        </w:rPr>
+      </w:pPr>
+    </w:p>
+    <w:p>
+      <w:pPr>
+        <w:rPr>
+          <w:u w:val="single"/>
+        </w:rPr>
+      </w:pPr>
+    </w:p>
+    <w:p>
+      <w:pPr>
+        <w:rPr>
+          <w:u w:val="single"/>
+        </w:rPr>
+      </w:pPr>
+    </w:p>
+    <w:p>
+      <w:pPr>
+        <w:rPr>
+          <w:u w:val="single"/>
+        </w:rPr>
+      </w:pPr>
+    </w:p>
+    <w:p>
+      <w:pPr>
+        <w:rPr>
+          <w:u w:val="single"/>
+        </w:rPr>
+      </w:pPr>
+    </w:p>
+    <w:p>
+      <w:pPr>
+        <w:rPr>
+          <w:u w:val="single"/>
+        </w:rPr>
+      </w:pPr>
+    </w:p>
+    <w:p>
+      <w:pPr>
+        <w:rPr>
+          <w:u w:val="single"/>
+        </w:rPr>
+      </w:pPr>
+    </w:p>
+    <w:p>
+      <w:pPr>
+        <w:rPr>
+          <w:u w:val="single"/>
+        </w:rPr>
+      </w:pPr>
+    </w:p>
+    <w:p>
+      <w:pPr>
+        <w:rPr>
+          <w:u w:val="single"/>
+        </w:rPr>
+      </w:pPr>
+    </w:p>
+    <w:p>
+      <w:pPr>
+        <w:rPr>
+          <w:u w:val="single"/>
+        </w:rPr>
+      </w:pPr>
+    </w:p>
+    <w:p>
+      <w:pPr>
+        <w:rPr>
+          <w:u w:val="single"/>
+        </w:rPr>
+      </w:pPr>
+      <w:r>
+        <w:rPr>
+          <w:u w:val="single"/>
+        </w:rPr>
+        <w:t>Test cases</w:t>
+      </w:r>
+    </w:p>
+    <w:p>
+      <w:pPr>
+        <w:pStyle w:val="ListParagraph"/>
+        <w:numPr>
+          <w:ilvl w:val="0"/>
+          <w:numId w:val="8"/>
+        </w:numPr>
+      </w:pPr>
+      <w:r>
+        <w:t>Negative cases</w:t>
+      </w:r>
+    </w:p>
+    <w:p>
+      <w:pPr>
+        <w:pStyle w:val="ListParagraph"/>
+        <w:numPr>
+          <w:ilvl w:val="1"/>
+          <w:numId w:val="8"/>
+        </w:numPr>
+      </w:pPr>
+      <w:r>
+        <w:t>Nulls, empty inputs</w:t>
+      </w:r>
+      <w:r>
+        <w:t>,</w:t>
+      </w:r>
       <w:bookmarkStart w:id="0" w:name="_GoBack"/>
       <w:bookmarkEnd w:id="0"/>
+    </w:p>
+    <w:p>
+      <w:pPr>
+        <w:pStyle w:val="ListParagraph"/>
+        <w:numPr>
+          <w:ilvl w:val="0"/>
+          <w:numId w:val="8"/>
+        </w:numPr>
+      </w:pPr>
+      <w:r>
+        <w:t>Positive cases</w:t>
+      </w:r>
+    </w:p>
+    <w:p>
+      <w:pPr>
+        <w:pStyle w:val="ListParagraph"/>
+        <w:numPr>
+          <w:ilvl w:val="1"/>
+          <w:numId w:val="8"/>
+        </w:numPr>
+      </w:pPr>
+      <w:r>
+        <w:t>Easy with 1 input</w:t>
+      </w:r>
+    </w:p>
+    <w:p>
+      <w:pPr>
+        <w:pStyle w:val="ListParagraph"/>
+        <w:numPr>
+          <w:ilvl w:val="1"/>
+          <w:numId w:val="8"/>
+        </w:numPr>
+      </w:pPr>
+      <w:r>
+        <w:t>Easy with many.</w:t>
+      </w:r>
+    </w:p>
+    <w:p>
+      <w:pPr>
+        <w:pStyle w:val="ListParagraph"/>
+        <w:numPr>
+          <w:ilvl w:val="1"/>
+          <w:numId w:val="8"/>
+        </w:numPr>
+      </w:pPr>
+      <w:r>
+        <w:t xml:space="preserve">Complex </w:t>
+      </w:r>
+    </w:p>
+    <w:p>
+      <w:pPr>
+        <w:pStyle w:val="ListParagraph"/>
+        <w:numPr>
+          <w:ilvl w:val="1"/>
+          <w:numId w:val="8"/>
+        </w:numPr>
+      </w:pPr>
+      <w:r>
+        <w:t>duplicates</w:t>
+      </w:r>
     </w:p>
     <w:sectPr>
       <w:headerReference w:type="default" r:id="rId8"/>
@@ -831,9 +1193,365 @@
     </w:lvl>
   </w:abstractNum>
   <w:abstractNum w:abstractNumId="3" w15:restartNumberingAfterBreak="0">
+    <w:nsid w:val="29E44163"/>
+    <w:multiLevelType w:val="hybridMultilevel"/>
+    <w:tmpl w:val="D766ECCA"/>
+    <w:lvl w:ilvl="0" w:tplc="F4A01E62">
+      <w:start w:val="1"/>
+      <w:numFmt w:val="decimal"/>
+      <w:lvlText w:val="%1."/>
+      <w:lvlJc w:val="left"/>
+      <w:pPr>
+        <w:ind w:left="1080" w:hanging="360"/>
+      </w:pPr>
+      <w:rPr>
+        <w:rFonts w:hint="default"/>
+      </w:rPr>
+    </w:lvl>
+    <w:lvl w:ilvl="1" w:tplc="04090019">
+      <w:start w:val="1"/>
+      <w:numFmt w:val="lowerLetter"/>
+      <w:lvlText w:val="%2."/>
+      <w:lvlJc w:val="left"/>
+      <w:pPr>
+        <w:ind w:left="1800" w:hanging="360"/>
+      </w:pPr>
+    </w:lvl>
+    <w:lvl w:ilvl="2" w:tplc="0409001B" w:tentative="1">
+      <w:start w:val="1"/>
+      <w:numFmt w:val="lowerRoman"/>
+      <w:lvlText w:val="%3."/>
+      <w:lvlJc w:val="right"/>
+      <w:pPr>
+        <w:ind w:left="2520" w:hanging="180"/>
+      </w:pPr>
+    </w:lvl>
+    <w:lvl w:ilvl="3" w:tplc="0409000F" w:tentative="1">
+      <w:start w:val="1"/>
+      <w:numFmt w:val="decimal"/>
+      <w:lvlText w:val="%4."/>
+      <w:lvlJc w:val="left"/>
+      <w:pPr>
+        <w:ind w:left="3240" w:hanging="360"/>
+      </w:pPr>
+    </w:lvl>
+    <w:lvl w:ilvl="4" w:tplc="04090019" w:tentative="1">
+      <w:start w:val="1"/>
+      <w:numFmt w:val="lowerLetter"/>
+      <w:lvlText w:val="%5."/>
+      <w:lvlJc w:val="left"/>
+      <w:pPr>
+        <w:ind w:left="3960" w:hanging="360"/>
+      </w:pPr>
+    </w:lvl>
+    <w:lvl w:ilvl="5" w:tplc="0409001B" w:tentative="1">
+      <w:start w:val="1"/>
+      <w:numFmt w:val="lowerRoman"/>
+      <w:lvlText w:val="%6."/>
+      <w:lvlJc w:val="right"/>
+      <w:pPr>
+        <w:ind w:left="4680" w:hanging="180"/>
+      </w:pPr>
+    </w:lvl>
+    <w:lvl w:ilvl="6" w:tplc="0409000F" w:tentative="1">
+      <w:start w:val="1"/>
+      <w:numFmt w:val="decimal"/>
+      <w:lvlText w:val="%7."/>
+      <w:lvlJc w:val="left"/>
+      <w:pPr>
+        <w:ind w:left="5400" w:hanging="360"/>
+      </w:pPr>
+    </w:lvl>
+    <w:lvl w:ilvl="7" w:tplc="04090019" w:tentative="1">
+      <w:start w:val="1"/>
+      <w:numFmt w:val="lowerLetter"/>
+      <w:lvlText w:val="%8."/>
+      <w:lvlJc w:val="left"/>
+      <w:pPr>
+        <w:ind w:left="6120" w:hanging="360"/>
+      </w:pPr>
+    </w:lvl>
+    <w:lvl w:ilvl="8" w:tplc="0409001B" w:tentative="1">
+      <w:start w:val="1"/>
+      <w:numFmt w:val="lowerRoman"/>
+      <w:lvlText w:val="%9."/>
+      <w:lvlJc w:val="right"/>
+      <w:pPr>
+        <w:ind w:left="6840" w:hanging="180"/>
+      </w:pPr>
+    </w:lvl>
+  </w:abstractNum>
+  <w:abstractNum w:abstractNumId="4" w15:restartNumberingAfterBreak="0">
+    <w:nsid w:val="41F2243A"/>
+    <w:multiLevelType w:val="hybridMultilevel"/>
+    <w:tmpl w:val="00562100"/>
+    <w:lvl w:ilvl="0" w:tplc="0409000F">
+      <w:start w:val="1"/>
+      <w:numFmt w:val="decimal"/>
+      <w:lvlText w:val="%1."/>
+      <w:lvlJc w:val="left"/>
+      <w:pPr>
+        <w:ind w:left="720" w:hanging="360"/>
+      </w:pPr>
+      <w:rPr>
+        <w:rFonts w:hint="default"/>
+      </w:rPr>
+    </w:lvl>
+    <w:lvl w:ilvl="1" w:tplc="04090019" w:tentative="1">
+      <w:start w:val="1"/>
+      <w:numFmt w:val="lowerLetter"/>
+      <w:lvlText w:val="%2."/>
+      <w:lvlJc w:val="left"/>
+      <w:pPr>
+        <w:ind w:left="1440" w:hanging="360"/>
+      </w:pPr>
+    </w:lvl>
+    <w:lvl w:ilvl="2" w:tplc="0409001B" w:tentative="1">
+      <w:start w:val="1"/>
+      <w:numFmt w:val="lowerRoman"/>
+      <w:lvlText w:val="%3."/>
+      <w:lvlJc w:val="right"/>
+      <w:pPr>
+        <w:ind w:left="2160" w:hanging="180"/>
+      </w:pPr>
+    </w:lvl>
+    <w:lvl w:ilvl="3" w:tplc="0409000F" w:tentative="1">
+      <w:start w:val="1"/>
+      <w:numFmt w:val="decimal"/>
+      <w:lvlText w:val="%4."/>
+      <w:lvlJc w:val="left"/>
+      <w:pPr>
+        <w:ind w:left="2880" w:hanging="360"/>
+      </w:pPr>
+    </w:lvl>
+    <w:lvl w:ilvl="4" w:tplc="04090019" w:tentative="1">
+      <w:start w:val="1"/>
+      <w:numFmt w:val="lowerLetter"/>
+      <w:lvlText w:val="%5."/>
+      <w:lvlJc w:val="left"/>
+      <w:pPr>
+        <w:ind w:left="3600" w:hanging="360"/>
+      </w:pPr>
+    </w:lvl>
+    <w:lvl w:ilvl="5" w:tplc="0409001B" w:tentative="1">
+      <w:start w:val="1"/>
+      <w:numFmt w:val="lowerRoman"/>
+      <w:lvlText w:val="%6."/>
+      <w:lvlJc w:val="right"/>
+      <w:pPr>
+        <w:ind w:left="4320" w:hanging="180"/>
+      </w:pPr>
+    </w:lvl>
+    <w:lvl w:ilvl="6" w:tplc="0409000F" w:tentative="1">
+      <w:start w:val="1"/>
+      <w:numFmt w:val="decimal"/>
+      <w:lvlText w:val="%7."/>
+      <w:lvlJc w:val="left"/>
+      <w:pPr>
+        <w:ind w:left="5040" w:hanging="360"/>
+      </w:pPr>
+    </w:lvl>
+    <w:lvl w:ilvl="7" w:tplc="04090019" w:tentative="1">
+      <w:start w:val="1"/>
+      <w:numFmt w:val="lowerLetter"/>
+      <w:lvlText w:val="%8."/>
+      <w:lvlJc w:val="left"/>
+      <w:pPr>
+        <w:ind w:left="5760" w:hanging="360"/>
+      </w:pPr>
+    </w:lvl>
+    <w:lvl w:ilvl="8" w:tplc="0409001B" w:tentative="1">
+      <w:start w:val="1"/>
+      <w:numFmt w:val="lowerRoman"/>
+      <w:lvlText w:val="%9."/>
+      <w:lvlJc w:val="right"/>
+      <w:pPr>
+        <w:ind w:left="6480" w:hanging="180"/>
+      </w:pPr>
+    </w:lvl>
+  </w:abstractNum>
+  <w:abstractNum w:abstractNumId="5" w15:restartNumberingAfterBreak="0">
     <w:nsid w:val="4608768D"/>
     <w:multiLevelType w:val="hybridMultilevel"/>
     <w:tmpl w:val="BBC8808C"/>
+    <w:lvl w:ilvl="0" w:tplc="0409000F">
+      <w:start w:val="1"/>
+      <w:numFmt w:val="decimal"/>
+      <w:lvlText w:val="%1."/>
+      <w:lvlJc w:val="left"/>
+      <w:pPr>
+        <w:ind w:left="720" w:hanging="360"/>
+      </w:pPr>
+      <w:rPr>
+        <w:rFonts w:hint="default"/>
+      </w:rPr>
+    </w:lvl>
+    <w:lvl w:ilvl="1" w:tplc="04090019" w:tentative="1">
+      <w:start w:val="1"/>
+      <w:numFmt w:val="lowerLetter"/>
+      <w:lvlText w:val="%2."/>
+      <w:lvlJc w:val="left"/>
+      <w:pPr>
+        <w:ind w:left="1440" w:hanging="360"/>
+      </w:pPr>
+    </w:lvl>
+    <w:lvl w:ilvl="2" w:tplc="0409001B" w:tentative="1">
+      <w:start w:val="1"/>
+      <w:numFmt w:val="lowerRoman"/>
+      <w:lvlText w:val="%3."/>
+      <w:lvlJc w:val="right"/>
+      <w:pPr>
+        <w:ind w:left="2160" w:hanging="180"/>
+      </w:pPr>
+    </w:lvl>
+    <w:lvl w:ilvl="3" w:tplc="0409000F" w:tentative="1">
+      <w:start w:val="1"/>
+      <w:numFmt w:val="decimal"/>
+      <w:lvlText w:val="%4."/>
+      <w:lvlJc w:val="left"/>
+      <w:pPr>
+        <w:ind w:left="2880" w:hanging="360"/>
+      </w:pPr>
+    </w:lvl>
+    <w:lvl w:ilvl="4" w:tplc="04090019" w:tentative="1">
+      <w:start w:val="1"/>
+      <w:numFmt w:val="lowerLetter"/>
+      <w:lvlText w:val="%5."/>
+      <w:lvlJc w:val="left"/>
+      <w:pPr>
+        <w:ind w:left="3600" w:hanging="360"/>
+      </w:pPr>
+    </w:lvl>
+    <w:lvl w:ilvl="5" w:tplc="0409001B" w:tentative="1">
+      <w:start w:val="1"/>
+      <w:numFmt w:val="lowerRoman"/>
+      <w:lvlText w:val="%6."/>
+      <w:lvlJc w:val="right"/>
+      <w:pPr>
+        <w:ind w:left="4320" w:hanging="180"/>
+      </w:pPr>
+    </w:lvl>
+    <w:lvl w:ilvl="6" w:tplc="0409000F" w:tentative="1">
+      <w:start w:val="1"/>
+      <w:numFmt w:val="decimal"/>
+      <w:lvlText w:val="%7."/>
+      <w:lvlJc w:val="left"/>
+      <w:pPr>
+        <w:ind w:left="5040" w:hanging="360"/>
+      </w:pPr>
+    </w:lvl>
+    <w:lvl w:ilvl="7" w:tplc="04090019" w:tentative="1">
+      <w:start w:val="1"/>
+      <w:numFmt w:val="lowerLetter"/>
+      <w:lvlText w:val="%8."/>
+      <w:lvlJc w:val="left"/>
+      <w:pPr>
+        <w:ind w:left="5760" w:hanging="360"/>
+      </w:pPr>
+    </w:lvl>
+    <w:lvl w:ilvl="8" w:tplc="0409001B" w:tentative="1">
+      <w:start w:val="1"/>
+      <w:numFmt w:val="lowerRoman"/>
+      <w:lvlText w:val="%9."/>
+      <w:lvlJc w:val="right"/>
+      <w:pPr>
+        <w:ind w:left="6480" w:hanging="180"/>
+      </w:pPr>
+    </w:lvl>
+  </w:abstractNum>
+  <w:abstractNum w:abstractNumId="6" w15:restartNumberingAfterBreak="0">
+    <w:nsid w:val="4B49723F"/>
+    <w:multiLevelType w:val="hybridMultilevel"/>
+    <w:tmpl w:val="E398D06C"/>
+    <w:lvl w:ilvl="0" w:tplc="0409000F">
+      <w:start w:val="1"/>
+      <w:numFmt w:val="decimal"/>
+      <w:lvlText w:val="%1."/>
+      <w:lvlJc w:val="left"/>
+      <w:pPr>
+        <w:ind w:left="720" w:hanging="360"/>
+      </w:pPr>
+      <w:rPr>
+        <w:rFonts w:hint="default"/>
+      </w:rPr>
+    </w:lvl>
+    <w:lvl w:ilvl="1" w:tplc="04090019" w:tentative="1">
+      <w:start w:val="1"/>
+      <w:numFmt w:val="lowerLetter"/>
+      <w:lvlText w:val="%2."/>
+      <w:lvlJc w:val="left"/>
+      <w:pPr>
+        <w:ind w:left="1440" w:hanging="360"/>
+      </w:pPr>
+    </w:lvl>
+    <w:lvl w:ilvl="2" w:tplc="0409001B" w:tentative="1">
+      <w:start w:val="1"/>
+      <w:numFmt w:val="lowerRoman"/>
+      <w:lvlText w:val="%3."/>
+      <w:lvlJc w:val="right"/>
+      <w:pPr>
+        <w:ind w:left="2160" w:hanging="180"/>
+      </w:pPr>
+    </w:lvl>
+    <w:lvl w:ilvl="3" w:tplc="0409000F" w:tentative="1">
+      <w:start w:val="1"/>
+      <w:numFmt w:val="decimal"/>
+      <w:lvlText w:val="%4."/>
+      <w:lvlJc w:val="left"/>
+      <w:pPr>
+        <w:ind w:left="2880" w:hanging="360"/>
+      </w:pPr>
+    </w:lvl>
+    <w:lvl w:ilvl="4" w:tplc="04090019" w:tentative="1">
+      <w:start w:val="1"/>
+      <w:numFmt w:val="lowerLetter"/>
+      <w:lvlText w:val="%5."/>
+      <w:lvlJc w:val="left"/>
+      <w:pPr>
+        <w:ind w:left="3600" w:hanging="360"/>
+      </w:pPr>
+    </w:lvl>
+    <w:lvl w:ilvl="5" w:tplc="0409001B" w:tentative="1">
+      <w:start w:val="1"/>
+      <w:numFmt w:val="lowerRoman"/>
+      <w:lvlText w:val="%6."/>
+      <w:lvlJc w:val="right"/>
+      <w:pPr>
+        <w:ind w:left="4320" w:hanging="180"/>
+      </w:pPr>
+    </w:lvl>
+    <w:lvl w:ilvl="6" w:tplc="0409000F" w:tentative="1">
+      <w:start w:val="1"/>
+      <w:numFmt w:val="decimal"/>
+      <w:lvlText w:val="%7."/>
+      <w:lvlJc w:val="left"/>
+      <w:pPr>
+        <w:ind w:left="5040" w:hanging="360"/>
+      </w:pPr>
+    </w:lvl>
+    <w:lvl w:ilvl="7" w:tplc="04090019" w:tentative="1">
+      <w:start w:val="1"/>
+      <w:numFmt w:val="lowerLetter"/>
+      <w:lvlText w:val="%8."/>
+      <w:lvlJc w:val="left"/>
+      <w:pPr>
+        <w:ind w:left="5760" w:hanging="360"/>
+      </w:pPr>
+    </w:lvl>
+    <w:lvl w:ilvl="8" w:tplc="0409001B" w:tentative="1">
+      <w:start w:val="1"/>
+      <w:numFmt w:val="lowerRoman"/>
+      <w:lvlText w:val="%9."/>
+      <w:lvlJc w:val="right"/>
+      <w:pPr>
+        <w:ind w:left="6480" w:hanging="180"/>
+      </w:pPr>
+    </w:lvl>
+  </w:abstractNum>
+  <w:abstractNum w:abstractNumId="7" w15:restartNumberingAfterBreak="0">
+    <w:nsid w:val="71C856F6"/>
+    <w:multiLevelType w:val="hybridMultilevel"/>
+    <w:tmpl w:val="53623202"/>
     <w:lvl w:ilvl="0" w:tplc="0409000F">
       <w:start w:val="1"/>
       <w:numFmt w:val="decimal"/>
@@ -929,6 +1647,18 @@
     <w:abstractNumId w:val="0"/>
   </w:num>
   <w:num w:numId="4">
+    <w:abstractNumId w:val="5"/>
+  </w:num>
+  <w:num w:numId="5">
+    <w:abstractNumId w:val="4"/>
+  </w:num>
+  <w:num w:numId="6">
+    <w:abstractNumId w:val="6"/>
+  </w:num>
+  <w:num w:numId="7">
+    <w:abstractNumId w:val="7"/>
+  </w:num>
+  <w:num w:numId="8">
     <w:abstractNumId w:val="3"/>
   </w:num>
 </w:numbering>
@@ -1718,7 +2448,7 @@
 </file>
 
 <file path=customXml/itemProps1.xml><?xml version="1.0" encoding="utf-8"?>
-<ds:datastoreItem xmlns:ds="http://schemas.openxmlformats.org/officeDocument/2006/customXml" ds:itemID="{BB3ACB55-B97F-294F-8739-6499B30DE69C}">
+<ds:datastoreItem xmlns:ds="http://schemas.openxmlformats.org/officeDocument/2006/customXml" ds:itemID="{83BD7267-CEA5-EE46-BD57-1DAF01AEAAFA}">
   <ds:schemaRefs>
     <ds:schemaRef ds:uri="http://schemas.openxmlformats.org/officeDocument/2006/bibliography"/>
   </ds:schemaRefs>

</xml_diff>

<commit_message>
More easy questions solved - HashMap, Intersection of 3 arrays, Max Two sum less than K, SingleRowKeyboard
</commit_message>
<xml_diff>
--- a/algorithms/src/resources/AlgorithmDesignCanvas.docx
+++ b/algorithms/src/resources/AlgorithmDesignCanvas.docx
@@ -1,6 +1,6 @@
 
 <file path=word/document.xml><?xml version="1.0" encoding="utf-8"?>
-<w:document xmlns:wpc="http://schemas.microsoft.com/office/word/2010/wordprocessingCanvas" xmlns:cx="http://schemas.microsoft.com/office/drawing/2014/chartex" xmlns:cx1="http://schemas.microsoft.com/office/drawing/2015/9/8/chartex" xmlns:cx2="http://schemas.microsoft.com/office/drawing/2015/10/21/chartex" xmlns:cx3="http://schemas.microsoft.com/office/drawing/2016/5/9/chartex" xmlns:cx4="http://schemas.microsoft.com/office/drawing/2016/5/10/chartex" xmlns:cx5="http://schemas.microsoft.com/office/drawing/2016/5/11/chartex" xmlns:cx6="http://schemas.microsoft.com/office/drawing/2016/5/12/chartex" xmlns:cx7="http://schemas.microsoft.com/office/drawing/2016/5/13/chartex" xmlns:cx8="http://schemas.microsoft.com/office/drawing/2016/5/14/chartex" xmlns:mc="http://schemas.openxmlformats.org/markup-compatibility/2006" xmlns:aink="http://schemas.microsoft.com/office/drawing/2016/ink" xmlns:am3d="http://schemas.microsoft.com/office/drawing/2017/model3d" xmlns:o="urn:schemas-microsoft-com:office:office" xmlns:r="http://schemas.openxmlformats.org/officeDocument/2006/relationships" xmlns:m="http://schemas.openxmlformats.org/officeDocument/2006/math" xmlns:v="urn:schemas-microsoft-com:vml" xmlns:wp14="http://schemas.microsoft.com/office/word/2010/wordprocessingDrawing" xmlns:wp="http://schemas.openxmlformats.org/drawingml/2006/wordprocessingDrawing" xmlns:w10="urn:schemas-microsoft-com:office:word" xmlns:w="http://schemas.openxmlformats.org/wordprocessingml/2006/main" xmlns:w14="http://schemas.microsoft.com/office/word/2010/wordml" xmlns:w15="http://schemas.microsoft.com/office/word/2012/wordml" xmlns:w16cid="http://schemas.microsoft.com/office/word/2016/wordml/cid" xmlns:w16se="http://schemas.microsoft.com/office/word/2015/wordml/symex" xmlns:wpg="http://schemas.microsoft.com/office/word/2010/wordprocessingGroup" xmlns:wpi="http://schemas.microsoft.com/office/word/2010/wordprocessingInk" xmlns:wne="http://schemas.microsoft.com/office/word/2006/wordml" xmlns:wps="http://schemas.microsoft.com/office/word/2010/wordprocessingShape" mc:Ignorable="w14 w15 w16se w16cid wp14">
+<w:document xmlns:wpc="http://schemas.microsoft.com/office/word/2010/wordprocessingCanvas" xmlns:cx="http://schemas.microsoft.com/office/drawing/2014/chartex" xmlns:cx1="http://schemas.microsoft.com/office/drawing/2015/9/8/chartex" xmlns:cx2="http://schemas.microsoft.com/office/drawing/2015/10/21/chartex" xmlns:cx3="http://schemas.microsoft.com/office/drawing/2016/5/9/chartex" xmlns:cx4="http://schemas.microsoft.com/office/drawing/2016/5/10/chartex" xmlns:cx5="http://schemas.microsoft.com/office/drawing/2016/5/11/chartex" xmlns:cx6="http://schemas.microsoft.com/office/drawing/2016/5/12/chartex" xmlns:cx7="http://schemas.microsoft.com/office/drawing/2016/5/13/chartex" xmlns:cx8="http://schemas.microsoft.com/office/drawing/2016/5/14/chartex" xmlns:mc="http://schemas.openxmlformats.org/markup-compatibility/2006" xmlns:aink="http://schemas.microsoft.com/office/drawing/2016/ink" xmlns:am3d="http://schemas.microsoft.com/office/drawing/2017/model3d" xmlns:o="urn:schemas-microsoft-com:office:office" xmlns:r="http://schemas.openxmlformats.org/officeDocument/2006/relationships" xmlns:m="http://schemas.openxmlformats.org/officeDocument/2006/math" xmlns:v="urn:schemas-microsoft-com:vml" xmlns:wp14="http://schemas.microsoft.com/office/word/2010/wordprocessingDrawing" xmlns:wp="http://schemas.openxmlformats.org/drawingml/2006/wordprocessingDrawing" xmlns:w10="urn:schemas-microsoft-com:office:word" xmlns:w="http://schemas.openxmlformats.org/wordprocessingml/2006/main" xmlns:w14="http://schemas.microsoft.com/office/word/2010/wordml" xmlns:w15="http://schemas.microsoft.com/office/word/2012/wordml" xmlns:w16cex="http://schemas.microsoft.com/office/word/2018/wordml/cex" xmlns:w16cid="http://schemas.microsoft.com/office/word/2016/wordml/cid" xmlns:w16="http://schemas.microsoft.com/office/word/2018/wordml" xmlns:w16se="http://schemas.microsoft.com/office/word/2015/wordml/symex" xmlns:wpg="http://schemas.microsoft.com/office/word/2010/wordprocessingGroup" xmlns:wpi="http://schemas.microsoft.com/office/word/2010/wordprocessingInk" xmlns:wne="http://schemas.microsoft.com/office/word/2006/wordml" xmlns:wps="http://schemas.microsoft.com/office/word/2010/wordprocessingShape" mc:Ignorable="w14 w15 w16se w16cid w16 w16cex wp14">
   <w:body>
     <w:p>
       <w:pPr>
@@ -159,13 +159,7 @@
         <w:rPr>
           <w:u w:val="single"/>
         </w:rPr>
-        <w:t>Examples</w:t>
-      </w:r>
-      <w:r>
-        <w:rPr>
-          <w:u w:val="single"/>
-        </w:rPr>
-        <w:t>:</w:t>
+        <w:t>Examples:</w:t>
       </w:r>
     </w:p>
     <w:p>
@@ -483,172 +477,167 @@
       </w:pPr>
     </w:p>
     <w:p>
-      <w:pPr>
-        <w:rPr>
-          <w:u w:val="single"/>
-        </w:rPr>
-      </w:pPr>
-    </w:p>
-    <w:p>
-      <w:pPr>
-        <w:rPr>
-          <w:u w:val="single"/>
-        </w:rPr>
-      </w:pPr>
-    </w:p>
-    <w:p>
-      <w:pPr>
-        <w:rPr>
-          <w:u w:val="single"/>
-        </w:rPr>
-      </w:pPr>
-    </w:p>
-    <w:p>
-      <w:pPr>
-        <w:rPr>
-          <w:u w:val="single"/>
-        </w:rPr>
-      </w:pPr>
-    </w:p>
-    <w:p>
-      <w:pPr>
-        <w:rPr>
-          <w:u w:val="single"/>
-        </w:rPr>
-      </w:pPr>
-    </w:p>
-    <w:p>
-      <w:pPr>
-        <w:rPr>
-          <w:u w:val="single"/>
-        </w:rPr>
-      </w:pPr>
-    </w:p>
-    <w:p>
-      <w:pPr>
-        <w:rPr>
-          <w:u w:val="single"/>
-        </w:rPr>
-      </w:pPr>
-    </w:p>
-    <w:p>
-      <w:pPr>
-        <w:rPr>
-          <w:u w:val="single"/>
-        </w:rPr>
-      </w:pPr>
-    </w:p>
-    <w:p>
-      <w:pPr>
-        <w:rPr>
-          <w:u w:val="single"/>
-        </w:rPr>
-      </w:pPr>
-    </w:p>
-    <w:p>
-      <w:pPr>
-        <w:rPr>
-          <w:u w:val="single"/>
-        </w:rPr>
-      </w:pPr>
-    </w:p>
-    <w:p>
-      <w:pPr>
-        <w:rPr>
-          <w:u w:val="single"/>
-        </w:rPr>
-      </w:pPr>
-    </w:p>
-    <w:p>
-      <w:pPr>
-        <w:rPr>
-          <w:u w:val="single"/>
-        </w:rPr>
-      </w:pPr>
-    </w:p>
-    <w:p>
-      <w:pPr>
-        <w:rPr>
-          <w:u w:val="single"/>
-        </w:rPr>
-      </w:pPr>
-    </w:p>
-    <w:p>
-      <w:pPr>
-        <w:rPr>
-          <w:u w:val="single"/>
-        </w:rPr>
-      </w:pPr>
-    </w:p>
-    <w:p>
-      <w:pPr>
-        <w:rPr>
-          <w:u w:val="single"/>
-        </w:rPr>
-      </w:pPr>
-    </w:p>
-    <w:p>
-      <w:pPr>
-        <w:rPr>
-          <w:u w:val="single"/>
-        </w:rPr>
-      </w:pPr>
-    </w:p>
-    <w:p>
-      <w:pPr>
-        <w:rPr>
-          <w:u w:val="single"/>
-        </w:rPr>
-      </w:pPr>
-    </w:p>
-    <w:p>
-      <w:pPr>
-        <w:rPr>
-          <w:u w:val="single"/>
-        </w:rPr>
-      </w:pPr>
-    </w:p>
-    <w:p>
-      <w:pPr>
-        <w:rPr>
-          <w:u w:val="single"/>
-        </w:rPr>
-      </w:pPr>
-    </w:p>
-    <w:p>
-      <w:pPr>
-        <w:rPr>
-          <w:u w:val="single"/>
-        </w:rPr>
-      </w:pPr>
-    </w:p>
-    <w:p>
-      <w:pPr>
-        <w:rPr>
-          <w:u w:val="single"/>
-        </w:rPr>
-      </w:pPr>
-    </w:p>
-    <w:p>
-      <w:pPr>
-        <w:rPr>
-          <w:u w:val="single"/>
-        </w:rPr>
-      </w:pPr>
-    </w:p>
-    <w:p>
-      <w:pPr>
-        <w:rPr>
-          <w:u w:val="single"/>
-        </w:rPr>
-      </w:pPr>
-    </w:p>
-    <w:p>
-      <w:pPr>
-        <w:rPr>
-          <w:u w:val="single"/>
-        </w:rPr>
-      </w:pPr>
+      <w:r>
+        <w:t xml:space="preserve">&lt;Return type&gt; </w:t>
+      </w:r>
+      <w:proofErr w:type="spellStart"/>
+      <w:r>
+        <w:t>methodName</w:t>
+      </w:r>
+      <w:proofErr w:type="spellEnd"/>
+      <w:r>
+        <w:t xml:space="preserve"> (&lt;</w:t>
+      </w:r>
+      <w:proofErr w:type="spellStart"/>
+      <w:r>
+        <w:t>ArguementType</w:t>
+      </w:r>
+      <w:proofErr w:type="spellEnd"/>
+      <w:r>
+        <w:t xml:space="preserve">&gt; arg1, </w:t>
+      </w:r>
+      <w:r>
+        <w:t>&lt;</w:t>
+      </w:r>
+      <w:proofErr w:type="spellStart"/>
+      <w:r>
+        <w:t>ArguementType</w:t>
+      </w:r>
+      <w:proofErr w:type="spellEnd"/>
+      <w:r>
+        <w:t>&gt; arg</w:t>
+      </w:r>
+      <w:r>
+        <w:t>2….) {</w:t>
+      </w:r>
+    </w:p>
+    <w:p>
+      <w:r>
+        <w:tab/>
+      </w:r>
+    </w:p>
+    <w:p>
+      <w:pPr>
+        <w:ind w:firstLine="720"/>
+      </w:pPr>
+      <w:r>
+        <w:t xml:space="preserve">// Null conditions, base conditions and validate inputs </w:t>
+      </w:r>
+    </w:p>
+    <w:p/>
+    <w:p>
+      <w:r>
+        <w:tab/>
+        <w:t>// variable declarations</w:t>
+      </w:r>
+    </w:p>
+    <w:p/>
+    <w:p>
+      <w:r>
+        <w:tab/>
+      </w:r>
+    </w:p>
+    <w:p>
+      <w:r>
+        <w:tab/>
+      </w:r>
+    </w:p>
+    <w:p/>
+    <w:p>
+      <w:r>
+        <w:tab/>
+        <w:t>// returns</w:t>
+      </w:r>
+    </w:p>
+    <w:p/>
+    <w:p>
+      <w:r>
+        <w:t>}</w:t>
+      </w:r>
+    </w:p>
+    <w:p>
+      <w:pPr>
+        <w:rPr>
+          <w:u w:val="single"/>
+        </w:rPr>
+      </w:pPr>
+    </w:p>
+    <w:p>
+      <w:pPr>
+        <w:rPr>
+          <w:u w:val="single"/>
+        </w:rPr>
+      </w:pPr>
+    </w:p>
+    <w:p>
+      <w:pPr>
+        <w:rPr>
+          <w:u w:val="single"/>
+        </w:rPr>
+      </w:pPr>
+    </w:p>
+    <w:p>
+      <w:r>
+        <w:t xml:space="preserve">&lt;Return type&gt; </w:t>
+      </w:r>
+      <w:proofErr w:type="spellStart"/>
+      <w:r>
+        <w:t>helperMethods</w:t>
+      </w:r>
+      <w:proofErr w:type="spellEnd"/>
+      <w:r>
+        <w:t xml:space="preserve"> (&lt;</w:t>
+      </w:r>
+      <w:proofErr w:type="spellStart"/>
+      <w:r>
+        <w:t>ArguementType</w:t>
+      </w:r>
+      <w:proofErr w:type="spellEnd"/>
+      <w:r>
+        <w:t>&gt; arg1, &lt;</w:t>
+      </w:r>
+      <w:proofErr w:type="spellStart"/>
+      <w:r>
+        <w:t>ArguementType</w:t>
+      </w:r>
+      <w:proofErr w:type="spellEnd"/>
+      <w:r>
+        <w:t>&gt; arg2….) {</w:t>
+      </w:r>
+    </w:p>
+    <w:p>
+      <w:pPr>
+        <w:rPr>
+          <w:u w:val="single"/>
+        </w:rPr>
+      </w:pPr>
+    </w:p>
+    <w:p>
+      <w:pPr>
+        <w:rPr>
+          <w:u w:val="single"/>
+        </w:rPr>
+      </w:pPr>
+    </w:p>
+    <w:p>
+      <w:pPr>
+        <w:rPr>
+          <w:u w:val="single"/>
+        </w:rPr>
+      </w:pPr>
+    </w:p>
+    <w:p>
+      <w:pPr>
+        <w:rPr>
+          <w:u w:val="single"/>
+        </w:rPr>
+      </w:pPr>
+      <w:r>
+        <w:rPr>
+          <w:u w:val="single"/>
+        </w:rPr>
+        <w:t>}</w:t>
+      </w:r>
     </w:p>
     <w:p>
       <w:pPr>
@@ -780,8 +769,30 @@
       <w:r>
         <w:t>,</w:t>
       </w:r>
-      <w:bookmarkStart w:id="0" w:name="_GoBack"/>
-      <w:bookmarkEnd w:id="0"/>
+    </w:p>
+    <w:p>
+      <w:pPr>
+        <w:pStyle w:val="ListParagraph"/>
+        <w:numPr>
+          <w:ilvl w:val="0"/>
+          <w:numId w:val="8"/>
+        </w:numPr>
+      </w:pPr>
+      <w:r>
+        <w:t>Corner cases</w:t>
+      </w:r>
+    </w:p>
+    <w:p>
+      <w:pPr>
+        <w:pStyle w:val="ListParagraph"/>
+        <w:numPr>
+          <w:ilvl w:val="1"/>
+          <w:numId w:val="8"/>
+        </w:numPr>
+      </w:pPr>
+      <w:r>
+        <w:t>Array length -1, &lt;= Vs &lt; etc.</w:t>
+      </w:r>
     </w:p>
     <w:p>
       <w:pPr>
@@ -861,7 +872,7 @@
 </file>
 
 <file path=word/endnotes.xml><?xml version="1.0" encoding="utf-8"?>
-<w:endnotes xmlns:wpc="http://schemas.microsoft.com/office/word/2010/wordprocessingCanvas" xmlns:cx="http://schemas.microsoft.com/office/drawing/2014/chartex" xmlns:cx1="http://schemas.microsoft.com/office/drawing/2015/9/8/chartex" xmlns:cx2="http://schemas.microsoft.com/office/drawing/2015/10/21/chartex" xmlns:cx3="http://schemas.microsoft.com/office/drawing/2016/5/9/chartex" xmlns:cx4="http://schemas.microsoft.com/office/drawing/2016/5/10/chartex" xmlns:cx5="http://schemas.microsoft.com/office/drawing/2016/5/11/chartex" xmlns:cx6="http://schemas.microsoft.com/office/drawing/2016/5/12/chartex" xmlns:cx7="http://schemas.microsoft.com/office/drawing/2016/5/13/chartex" xmlns:cx8="http://schemas.microsoft.com/office/drawing/2016/5/14/chartex" xmlns:mc="http://schemas.openxmlformats.org/markup-compatibility/2006" xmlns:aink="http://schemas.microsoft.com/office/drawing/2016/ink" xmlns:am3d="http://schemas.microsoft.com/office/drawing/2017/model3d" xmlns:o="urn:schemas-microsoft-com:office:office" xmlns:r="http://schemas.openxmlformats.org/officeDocument/2006/relationships" xmlns:m="http://schemas.openxmlformats.org/officeDocument/2006/math" xmlns:v="urn:schemas-microsoft-com:vml" xmlns:wp14="http://schemas.microsoft.com/office/word/2010/wordprocessingDrawing" xmlns:wp="http://schemas.openxmlformats.org/drawingml/2006/wordprocessingDrawing" xmlns:w10="urn:schemas-microsoft-com:office:word" xmlns:w="http://schemas.openxmlformats.org/wordprocessingml/2006/main" xmlns:w14="http://schemas.microsoft.com/office/word/2010/wordml" xmlns:w15="http://schemas.microsoft.com/office/word/2012/wordml" xmlns:w16cid="http://schemas.microsoft.com/office/word/2016/wordml/cid" xmlns:w16se="http://schemas.microsoft.com/office/word/2015/wordml/symex" xmlns:wpg="http://schemas.microsoft.com/office/word/2010/wordprocessingGroup" xmlns:wpi="http://schemas.microsoft.com/office/word/2010/wordprocessingInk" xmlns:wne="http://schemas.microsoft.com/office/word/2006/wordml" xmlns:wps="http://schemas.microsoft.com/office/word/2010/wordprocessingShape" mc:Ignorable="w14 w15 w16se w16cid wp14">
+<w:endnotes xmlns:wpc="http://schemas.microsoft.com/office/word/2010/wordprocessingCanvas" xmlns:cx="http://schemas.microsoft.com/office/drawing/2014/chartex" xmlns:cx1="http://schemas.microsoft.com/office/drawing/2015/9/8/chartex" xmlns:cx2="http://schemas.microsoft.com/office/drawing/2015/10/21/chartex" xmlns:cx3="http://schemas.microsoft.com/office/drawing/2016/5/9/chartex" xmlns:cx4="http://schemas.microsoft.com/office/drawing/2016/5/10/chartex" xmlns:cx5="http://schemas.microsoft.com/office/drawing/2016/5/11/chartex" xmlns:cx6="http://schemas.microsoft.com/office/drawing/2016/5/12/chartex" xmlns:cx7="http://schemas.microsoft.com/office/drawing/2016/5/13/chartex" xmlns:cx8="http://schemas.microsoft.com/office/drawing/2016/5/14/chartex" xmlns:mc="http://schemas.openxmlformats.org/markup-compatibility/2006" xmlns:aink="http://schemas.microsoft.com/office/drawing/2016/ink" xmlns:am3d="http://schemas.microsoft.com/office/drawing/2017/model3d" xmlns:o="urn:schemas-microsoft-com:office:office" xmlns:r="http://schemas.openxmlformats.org/officeDocument/2006/relationships" xmlns:m="http://schemas.openxmlformats.org/officeDocument/2006/math" xmlns:v="urn:schemas-microsoft-com:vml" xmlns:wp14="http://schemas.microsoft.com/office/word/2010/wordprocessingDrawing" xmlns:wp="http://schemas.openxmlformats.org/drawingml/2006/wordprocessingDrawing" xmlns:w10="urn:schemas-microsoft-com:office:word" xmlns:w="http://schemas.openxmlformats.org/wordprocessingml/2006/main" xmlns:w14="http://schemas.microsoft.com/office/word/2010/wordml" xmlns:w15="http://schemas.microsoft.com/office/word/2012/wordml" xmlns:w16cex="http://schemas.microsoft.com/office/word/2018/wordml/cex" xmlns:w16cid="http://schemas.microsoft.com/office/word/2016/wordml/cid" xmlns:w16="http://schemas.microsoft.com/office/word/2018/wordml" xmlns:w16se="http://schemas.microsoft.com/office/word/2015/wordml/symex" xmlns:wpg="http://schemas.microsoft.com/office/word/2010/wordprocessingGroup" xmlns:wpi="http://schemas.microsoft.com/office/word/2010/wordprocessingInk" xmlns:wne="http://schemas.microsoft.com/office/word/2006/wordml" xmlns:wps="http://schemas.microsoft.com/office/word/2010/wordprocessingShape" mc:Ignorable="w14 w15 w16se w16cid w16 w16cex wp14">
   <w:endnote w:type="separator" w:id="-1">
     <w:p>
       <w:r>
@@ -880,7 +891,7 @@
 </file>
 
 <file path=word/footnotes.xml><?xml version="1.0" encoding="utf-8"?>
-<w:footnotes xmlns:wpc="http://schemas.microsoft.com/office/word/2010/wordprocessingCanvas" xmlns:cx="http://schemas.microsoft.com/office/drawing/2014/chartex" xmlns:cx1="http://schemas.microsoft.com/office/drawing/2015/9/8/chartex" xmlns:cx2="http://schemas.microsoft.com/office/drawing/2015/10/21/chartex" xmlns:cx3="http://schemas.microsoft.com/office/drawing/2016/5/9/chartex" xmlns:cx4="http://schemas.microsoft.com/office/drawing/2016/5/10/chartex" xmlns:cx5="http://schemas.microsoft.com/office/drawing/2016/5/11/chartex" xmlns:cx6="http://schemas.microsoft.com/office/drawing/2016/5/12/chartex" xmlns:cx7="http://schemas.microsoft.com/office/drawing/2016/5/13/chartex" xmlns:cx8="http://schemas.microsoft.com/office/drawing/2016/5/14/chartex" xmlns:mc="http://schemas.openxmlformats.org/markup-compatibility/2006" xmlns:aink="http://schemas.microsoft.com/office/drawing/2016/ink" xmlns:am3d="http://schemas.microsoft.com/office/drawing/2017/model3d" xmlns:o="urn:schemas-microsoft-com:office:office" xmlns:r="http://schemas.openxmlformats.org/officeDocument/2006/relationships" xmlns:m="http://schemas.openxmlformats.org/officeDocument/2006/math" xmlns:v="urn:schemas-microsoft-com:vml" xmlns:wp14="http://schemas.microsoft.com/office/word/2010/wordprocessingDrawing" xmlns:wp="http://schemas.openxmlformats.org/drawingml/2006/wordprocessingDrawing" xmlns:w10="urn:schemas-microsoft-com:office:word" xmlns:w="http://schemas.openxmlformats.org/wordprocessingml/2006/main" xmlns:w14="http://schemas.microsoft.com/office/word/2010/wordml" xmlns:w15="http://schemas.microsoft.com/office/word/2012/wordml" xmlns:w16cid="http://schemas.microsoft.com/office/word/2016/wordml/cid" xmlns:w16se="http://schemas.microsoft.com/office/word/2015/wordml/symex" xmlns:wpg="http://schemas.microsoft.com/office/word/2010/wordprocessingGroup" xmlns:wpi="http://schemas.microsoft.com/office/word/2010/wordprocessingInk" xmlns:wne="http://schemas.microsoft.com/office/word/2006/wordml" xmlns:wps="http://schemas.microsoft.com/office/word/2010/wordprocessingShape" mc:Ignorable="w14 w15 w16se w16cid wp14">
+<w:footnotes xmlns:wpc="http://schemas.microsoft.com/office/word/2010/wordprocessingCanvas" xmlns:cx="http://schemas.microsoft.com/office/drawing/2014/chartex" xmlns:cx1="http://schemas.microsoft.com/office/drawing/2015/9/8/chartex" xmlns:cx2="http://schemas.microsoft.com/office/drawing/2015/10/21/chartex" xmlns:cx3="http://schemas.microsoft.com/office/drawing/2016/5/9/chartex" xmlns:cx4="http://schemas.microsoft.com/office/drawing/2016/5/10/chartex" xmlns:cx5="http://schemas.microsoft.com/office/drawing/2016/5/11/chartex" xmlns:cx6="http://schemas.microsoft.com/office/drawing/2016/5/12/chartex" xmlns:cx7="http://schemas.microsoft.com/office/drawing/2016/5/13/chartex" xmlns:cx8="http://schemas.microsoft.com/office/drawing/2016/5/14/chartex" xmlns:mc="http://schemas.openxmlformats.org/markup-compatibility/2006" xmlns:aink="http://schemas.microsoft.com/office/drawing/2016/ink" xmlns:am3d="http://schemas.microsoft.com/office/drawing/2017/model3d" xmlns:o="urn:schemas-microsoft-com:office:office" xmlns:r="http://schemas.openxmlformats.org/officeDocument/2006/relationships" xmlns:m="http://schemas.openxmlformats.org/officeDocument/2006/math" xmlns:v="urn:schemas-microsoft-com:vml" xmlns:wp14="http://schemas.microsoft.com/office/word/2010/wordprocessingDrawing" xmlns:wp="http://schemas.openxmlformats.org/drawingml/2006/wordprocessingDrawing" xmlns:w10="urn:schemas-microsoft-com:office:word" xmlns:w="http://schemas.openxmlformats.org/wordprocessingml/2006/main" xmlns:w14="http://schemas.microsoft.com/office/word/2010/wordml" xmlns:w15="http://schemas.microsoft.com/office/word/2012/wordml" xmlns:w16cex="http://schemas.microsoft.com/office/word/2018/wordml/cex" xmlns:w16cid="http://schemas.microsoft.com/office/word/2016/wordml/cid" xmlns:w16="http://schemas.microsoft.com/office/word/2018/wordml" xmlns:w16se="http://schemas.microsoft.com/office/word/2015/wordml/symex" xmlns:wpg="http://schemas.microsoft.com/office/word/2010/wordprocessingGroup" xmlns:wpi="http://schemas.microsoft.com/office/word/2010/wordprocessingInk" xmlns:wne="http://schemas.microsoft.com/office/word/2006/wordml" xmlns:wps="http://schemas.microsoft.com/office/word/2010/wordprocessingShape" mc:Ignorable="w14 w15 w16se w16cid w16 w16cex wp14">
   <w:footnote w:type="separator" w:id="-1">
     <w:p>
       <w:r>
@@ -899,7 +910,7 @@
 </file>
 
 <file path=word/header1.xml><?xml version="1.0" encoding="utf-8"?>
-<w:hdr xmlns:wpc="http://schemas.microsoft.com/office/word/2010/wordprocessingCanvas" xmlns:cx="http://schemas.microsoft.com/office/drawing/2014/chartex" xmlns:cx1="http://schemas.microsoft.com/office/drawing/2015/9/8/chartex" xmlns:cx2="http://schemas.microsoft.com/office/drawing/2015/10/21/chartex" xmlns:cx3="http://schemas.microsoft.com/office/drawing/2016/5/9/chartex" xmlns:cx4="http://schemas.microsoft.com/office/drawing/2016/5/10/chartex" xmlns:cx5="http://schemas.microsoft.com/office/drawing/2016/5/11/chartex" xmlns:cx6="http://schemas.microsoft.com/office/drawing/2016/5/12/chartex" xmlns:cx7="http://schemas.microsoft.com/office/drawing/2016/5/13/chartex" xmlns:cx8="http://schemas.microsoft.com/office/drawing/2016/5/14/chartex" xmlns:mc="http://schemas.openxmlformats.org/markup-compatibility/2006" xmlns:aink="http://schemas.microsoft.com/office/drawing/2016/ink" xmlns:am3d="http://schemas.microsoft.com/office/drawing/2017/model3d" xmlns:o="urn:schemas-microsoft-com:office:office" xmlns:r="http://schemas.openxmlformats.org/officeDocument/2006/relationships" xmlns:m="http://schemas.openxmlformats.org/officeDocument/2006/math" xmlns:v="urn:schemas-microsoft-com:vml" xmlns:wp14="http://schemas.microsoft.com/office/word/2010/wordprocessingDrawing" xmlns:wp="http://schemas.openxmlformats.org/drawingml/2006/wordprocessingDrawing" xmlns:w10="urn:schemas-microsoft-com:office:word" xmlns:w="http://schemas.openxmlformats.org/wordprocessingml/2006/main" xmlns:w14="http://schemas.microsoft.com/office/word/2010/wordml" xmlns:w15="http://schemas.microsoft.com/office/word/2012/wordml" xmlns:w16cid="http://schemas.microsoft.com/office/word/2016/wordml/cid" xmlns:w16se="http://schemas.microsoft.com/office/word/2015/wordml/symex" xmlns:wpg="http://schemas.microsoft.com/office/word/2010/wordprocessingGroup" xmlns:wpi="http://schemas.microsoft.com/office/word/2010/wordprocessingInk" xmlns:wne="http://schemas.microsoft.com/office/word/2006/wordml" xmlns:wps="http://schemas.microsoft.com/office/word/2010/wordprocessingShape" mc:Ignorable="w14 w15 w16se w16cid wp14">
+<w:hdr xmlns:wpc="http://schemas.microsoft.com/office/word/2010/wordprocessingCanvas" xmlns:cx="http://schemas.microsoft.com/office/drawing/2014/chartex" xmlns:cx1="http://schemas.microsoft.com/office/drawing/2015/9/8/chartex" xmlns:cx2="http://schemas.microsoft.com/office/drawing/2015/10/21/chartex" xmlns:cx3="http://schemas.microsoft.com/office/drawing/2016/5/9/chartex" xmlns:cx4="http://schemas.microsoft.com/office/drawing/2016/5/10/chartex" xmlns:cx5="http://schemas.microsoft.com/office/drawing/2016/5/11/chartex" xmlns:cx6="http://schemas.microsoft.com/office/drawing/2016/5/12/chartex" xmlns:cx7="http://schemas.microsoft.com/office/drawing/2016/5/13/chartex" xmlns:cx8="http://schemas.microsoft.com/office/drawing/2016/5/14/chartex" xmlns:mc="http://schemas.openxmlformats.org/markup-compatibility/2006" xmlns:aink="http://schemas.microsoft.com/office/drawing/2016/ink" xmlns:am3d="http://schemas.microsoft.com/office/drawing/2017/model3d" xmlns:o="urn:schemas-microsoft-com:office:office" xmlns:r="http://schemas.openxmlformats.org/officeDocument/2006/relationships" xmlns:m="http://schemas.openxmlformats.org/officeDocument/2006/math" xmlns:v="urn:schemas-microsoft-com:vml" xmlns:wp14="http://schemas.microsoft.com/office/word/2010/wordprocessingDrawing" xmlns:wp="http://schemas.openxmlformats.org/drawingml/2006/wordprocessingDrawing" xmlns:w10="urn:schemas-microsoft-com:office:word" xmlns:w="http://schemas.openxmlformats.org/wordprocessingml/2006/main" xmlns:w14="http://schemas.microsoft.com/office/word/2010/wordml" xmlns:w15="http://schemas.microsoft.com/office/word/2012/wordml" xmlns:w16cex="http://schemas.microsoft.com/office/word/2018/wordml/cex" xmlns:w16cid="http://schemas.microsoft.com/office/word/2016/wordml/cid" xmlns:w16="http://schemas.microsoft.com/office/word/2018/wordml" xmlns:w16se="http://schemas.microsoft.com/office/word/2015/wordml/symex" xmlns:wpg="http://schemas.microsoft.com/office/word/2010/wordprocessingGroup" xmlns:wpi="http://schemas.microsoft.com/office/word/2010/wordprocessingInk" xmlns:wne="http://schemas.microsoft.com/office/word/2006/wordml" xmlns:wps="http://schemas.microsoft.com/office/word/2010/wordprocessingShape" mc:Ignorable="w14 w15 w16se w16cid w16 w16cex wp14">
   <w:p>
     <w:pPr>
       <w:jc w:val="center"/>
@@ -927,7 +938,7 @@
 </file>
 
 <file path=word/numbering.xml><?xml version="1.0" encoding="utf-8"?>
-<w:numbering xmlns:wpc="http://schemas.microsoft.com/office/word/2010/wordprocessingCanvas" xmlns:cx="http://schemas.microsoft.com/office/drawing/2014/chartex" xmlns:cx1="http://schemas.microsoft.com/office/drawing/2015/9/8/chartex" xmlns:cx2="http://schemas.microsoft.com/office/drawing/2015/10/21/chartex" xmlns:cx3="http://schemas.microsoft.com/office/drawing/2016/5/9/chartex" xmlns:cx4="http://schemas.microsoft.com/office/drawing/2016/5/10/chartex" xmlns:cx5="http://schemas.microsoft.com/office/drawing/2016/5/11/chartex" xmlns:cx6="http://schemas.microsoft.com/office/drawing/2016/5/12/chartex" xmlns:cx7="http://schemas.microsoft.com/office/drawing/2016/5/13/chartex" xmlns:cx8="http://schemas.microsoft.com/office/drawing/2016/5/14/chartex" xmlns:mc="http://schemas.openxmlformats.org/markup-compatibility/2006" xmlns:aink="http://schemas.microsoft.com/office/drawing/2016/ink" xmlns:am3d="http://schemas.microsoft.com/office/drawing/2017/model3d" xmlns:o="urn:schemas-microsoft-com:office:office" xmlns:r="http://schemas.openxmlformats.org/officeDocument/2006/relationships" xmlns:m="http://schemas.openxmlformats.org/officeDocument/2006/math" xmlns:v="urn:schemas-microsoft-com:vml" xmlns:wp14="http://schemas.microsoft.com/office/word/2010/wordprocessingDrawing" xmlns:wp="http://schemas.openxmlformats.org/drawingml/2006/wordprocessingDrawing" xmlns:w10="urn:schemas-microsoft-com:office:word" xmlns:w="http://schemas.openxmlformats.org/wordprocessingml/2006/main" xmlns:w14="http://schemas.microsoft.com/office/word/2010/wordml" xmlns:w15="http://schemas.microsoft.com/office/word/2012/wordml" xmlns:w16cid="http://schemas.microsoft.com/office/word/2016/wordml/cid" xmlns:w16se="http://schemas.microsoft.com/office/word/2015/wordml/symex" xmlns:wpg="http://schemas.microsoft.com/office/word/2010/wordprocessingGroup" xmlns:wpi="http://schemas.microsoft.com/office/word/2010/wordprocessingInk" xmlns:wne="http://schemas.microsoft.com/office/word/2006/wordml" xmlns:wps="http://schemas.microsoft.com/office/word/2010/wordprocessingShape" mc:Ignorable="w14 w15 w16se w16cid wp14">
+<w:numbering xmlns:wpc="http://schemas.microsoft.com/office/word/2010/wordprocessingCanvas" xmlns:cx="http://schemas.microsoft.com/office/drawing/2014/chartex" xmlns:cx1="http://schemas.microsoft.com/office/drawing/2015/9/8/chartex" xmlns:cx2="http://schemas.microsoft.com/office/drawing/2015/10/21/chartex" xmlns:cx3="http://schemas.microsoft.com/office/drawing/2016/5/9/chartex" xmlns:cx4="http://schemas.microsoft.com/office/drawing/2016/5/10/chartex" xmlns:cx5="http://schemas.microsoft.com/office/drawing/2016/5/11/chartex" xmlns:cx6="http://schemas.microsoft.com/office/drawing/2016/5/12/chartex" xmlns:cx7="http://schemas.microsoft.com/office/drawing/2016/5/13/chartex" xmlns:cx8="http://schemas.microsoft.com/office/drawing/2016/5/14/chartex" xmlns:mc="http://schemas.openxmlformats.org/markup-compatibility/2006" xmlns:aink="http://schemas.microsoft.com/office/drawing/2016/ink" xmlns:am3d="http://schemas.microsoft.com/office/drawing/2017/model3d" xmlns:o="urn:schemas-microsoft-com:office:office" xmlns:r="http://schemas.openxmlformats.org/officeDocument/2006/relationships" xmlns:m="http://schemas.openxmlformats.org/officeDocument/2006/math" xmlns:v="urn:schemas-microsoft-com:vml" xmlns:wp14="http://schemas.microsoft.com/office/word/2010/wordprocessingDrawing" xmlns:wp="http://schemas.openxmlformats.org/drawingml/2006/wordprocessingDrawing" xmlns:w10="urn:schemas-microsoft-com:office:word" xmlns:w="http://schemas.openxmlformats.org/wordprocessingml/2006/main" xmlns:w14="http://schemas.microsoft.com/office/word/2010/wordml" xmlns:w15="http://schemas.microsoft.com/office/word/2012/wordml" xmlns:w16cex="http://schemas.microsoft.com/office/word/2018/wordml/cex" xmlns:w16cid="http://schemas.microsoft.com/office/word/2016/wordml/cid" xmlns:w16="http://schemas.microsoft.com/office/word/2018/wordml" xmlns:w16se="http://schemas.microsoft.com/office/word/2015/wordml/symex" xmlns:wpg="http://schemas.microsoft.com/office/word/2010/wordprocessingGroup" xmlns:wpi="http://schemas.microsoft.com/office/word/2010/wordprocessingInk" xmlns:wne="http://schemas.microsoft.com/office/word/2006/wordml" xmlns:wps="http://schemas.microsoft.com/office/word/2010/wordprocessingShape" mc:Ignorable="w14 w15 w16se w16cid w16 w16cex wp14">
   <w:abstractNum w:abstractNumId="0" w15:restartNumberingAfterBreak="0">
     <w:nsid w:val="09F662C7"/>
     <w:multiLevelType w:val="hybridMultilevel"/>
@@ -1665,7 +1676,7 @@
 </file>
 
 <file path=word/styles.xml><?xml version="1.0" encoding="utf-8"?>
-<w:styles xmlns:mc="http://schemas.openxmlformats.org/markup-compatibility/2006" xmlns:r="http://schemas.openxmlformats.org/officeDocument/2006/relationships" xmlns:w="http://schemas.openxmlformats.org/wordprocessingml/2006/main" xmlns:w14="http://schemas.microsoft.com/office/word/2010/wordml" xmlns:w15="http://schemas.microsoft.com/office/word/2012/wordml" xmlns:w16cid="http://schemas.microsoft.com/office/word/2016/wordml/cid" xmlns:w16se="http://schemas.microsoft.com/office/word/2015/wordml/symex" mc:Ignorable="w14 w15 w16se w16cid">
+<w:styles xmlns:mc="http://schemas.openxmlformats.org/markup-compatibility/2006" xmlns:r="http://schemas.openxmlformats.org/officeDocument/2006/relationships" xmlns:w="http://schemas.openxmlformats.org/wordprocessingml/2006/main" xmlns:w14="http://schemas.microsoft.com/office/word/2010/wordml" xmlns:w15="http://schemas.microsoft.com/office/word/2012/wordml" xmlns:w16cex="http://schemas.microsoft.com/office/word/2018/wordml/cex" xmlns:w16cid="http://schemas.microsoft.com/office/word/2016/wordml/cid" xmlns:w16="http://schemas.microsoft.com/office/word/2018/wordml" xmlns:w16se="http://schemas.microsoft.com/office/word/2015/wordml/symex" mc:Ignorable="w14 w15 w16se w16cid w16 w16cex">
   <w:docDefaults>
     <w:rPrDefault>
       <w:rPr>
@@ -1677,7 +1688,7 @@
     </w:rPrDefault>
     <w:pPrDefault/>
   </w:docDefaults>
-  <w:latentStyles w:defLockedState="0" w:defUIPriority="99" w:defSemiHidden="0" w:defUnhideWhenUsed="0" w:defQFormat="0" w:count="375">
+  <w:latentStyles w:defLockedState="0" w:defUIPriority="99" w:defSemiHidden="0" w:defUnhideWhenUsed="0" w:defQFormat="0" w:count="376">
     <w:lsdException w:name="Normal" w:uiPriority="0" w:qFormat="1"/>
     <w:lsdException w:name="heading 1" w:uiPriority="9" w:qFormat="1"/>
     <w:lsdException w:name="heading 2" w:semiHidden="1" w:uiPriority="9" w:unhideWhenUsed="1" w:qFormat="1"/>
@@ -1783,7 +1794,6 @@
     <w:lsdException w:name="HTML Sample" w:semiHidden="1" w:unhideWhenUsed="1"/>
     <w:lsdException w:name="HTML Typewriter" w:semiHidden="1" w:unhideWhenUsed="1"/>
     <w:lsdException w:name="HTML Variable" w:semiHidden="1" w:unhideWhenUsed="1"/>
-    <w:lsdException w:name="Normal Table" w:semiHidden="1" w:unhideWhenUsed="1"/>
     <w:lsdException w:name="annotation subject" w:semiHidden="1" w:unhideWhenUsed="1"/>
     <w:lsdException w:name="No List" w:semiHidden="1" w:unhideWhenUsed="1"/>
     <w:lsdException w:name="Outline List 1" w:semiHidden="1" w:unhideWhenUsed="1"/>
@@ -1830,10 +1840,8 @@
     <w:lsdException w:name="Table Subtle 2" w:semiHidden="1" w:unhideWhenUsed="1"/>
     <w:lsdException w:name="Table Web 1" w:semiHidden="1" w:unhideWhenUsed="1"/>
     <w:lsdException w:name="Table Web 2" w:semiHidden="1" w:unhideWhenUsed="1"/>
-    <w:lsdException w:name="Table Web 3" w:semiHidden="1" w:unhideWhenUsed="1"/>
     <w:lsdException w:name="Balloon Text" w:semiHidden="1" w:unhideWhenUsed="1"/>
     <w:lsdException w:name="Table Grid" w:uiPriority="39"/>
-    <w:lsdException w:name="Table Theme" w:semiHidden="1" w:unhideWhenUsed="1"/>
     <w:lsdException w:name="Placeholder Text" w:semiHidden="1"/>
     <w:lsdException w:name="No Spacing" w:uiPriority="1" w:qFormat="1"/>
     <w:lsdException w:name="Light Shading" w:uiPriority="60"/>
@@ -2051,6 +2059,7 @@
     <w:lsdException w:name="List Table 7 Colorful Accent 6" w:uiPriority="52"/>
     <w:lsdException w:name="Mention" w:semiHidden="1" w:unhideWhenUsed="1"/>
     <w:lsdException w:name="Smart Hyperlink" w:semiHidden="1" w:unhideWhenUsed="1"/>
+    <w:lsdException w:name="Smart Link" w:semiHidden="1" w:unhideWhenUsed="1"/>
   </w:latentStyles>
   <w:style w:type="paragraph" w:default="1" w:styleId="Normal">
     <w:name w:val="Normal"/>

</xml_diff>